<commit_message>
AM Bus Reqs - Use Cases - minor enhancements
</commit_message>
<xml_diff>
--- a/pages/appointments/businessrequirements/GP Connect Appointment Mgmt  API Use Cases.docx
+++ b/pages/appointments/businessrequirements/GP Connect Appointment Mgmt  API Use Cases.docx
@@ -321,7 +321,7 @@
                     <w:b/>
                     <w:szCs w:val="20"/>
                   </w:rPr>
-                  <w:t>Work in Progress</w:t>
+                  <w:t>Published</w:t>
                 </w:r>
               </w:p>
             </w:tc>
@@ -431,7 +431,7 @@
                     <w:b/>
                     <w:szCs w:val="20"/>
                   </w:rPr>
-                  <w:t>4</w:t>
+                  <w:t>5</w:t>
                 </w:r>
               </w:p>
             </w:tc>
@@ -520,7 +520,7 @@
               <w:docPart w:val="BF9607D17C6045B590E743CA8FD4AF85"/>
             </w:placeholder>
             <w:dataBinding w:prefixMappings="xmlns:ns0='http://schemas.microsoft.com/office/2006/coverPageProps' " w:xpath="/ns0:CoverPageProperties[1]/ns0:PublishDate[1]" w:storeItemID="{55AF091B-3C7A-41E3-B477-F2FDAA23CFDA}"/>
-            <w:date w:fullDate="2018-05-09T00:00:00Z">
+            <w:date w:fullDate="2018-05-17T00:00:00Z">
               <w:dateFormat w:val="dd/MM/yyyy"/>
               <w:lid w:val="en-GB"/>
               <w:storeMappedDataAs w:val="dateTime"/>
@@ -547,14 +547,7 @@
                     <w:b/>
                     <w:szCs w:val="20"/>
                   </w:rPr>
-                  <w:t>0</w:t>
-                </w:r>
-                <w:r>
-                  <w:rPr>
-                    <w:b/>
-                    <w:szCs w:val="20"/>
-                  </w:rPr>
-                  <w:t>9</w:t>
+                  <w:t>17</w:t>
                 </w:r>
                 <w:r>
                   <w:rPr>
@@ -707,7 +700,34 @@
                                 <w:sz w:val="52"/>
                                 <w:szCs w:val="70"/>
                               </w:rPr>
+                              <w:t>Model</w:t>
+                            </w:r>
+                            <w:r>
+                              <w:rPr>
+                                <w:b/>
+                                <w:color w:val="4F81BD" w:themeColor="accent1"/>
+                                <w:sz w:val="52"/>
+                                <w:szCs w:val="70"/>
+                              </w:rPr>
+                              <w:t xml:space="preserve"> </w:t>
+                            </w:r>
+                            <w:r>
+                              <w:rPr>
+                                <w:b/>
+                                <w:color w:val="4F81BD" w:themeColor="accent1"/>
+                                <w:sz w:val="52"/>
+                                <w:szCs w:val="70"/>
+                              </w:rPr>
                               <w:t>Use Case</w:t>
+                            </w:r>
+                            <w:r>
+                              <w:rPr>
+                                <w:b/>
+                                <w:color w:val="4F81BD" w:themeColor="accent1"/>
+                                <w:sz w:val="52"/>
+                                <w:szCs w:val="70"/>
+                              </w:rPr>
+                              <w:t>s</w:t>
                             </w:r>
                           </w:p>
                           <w:p>
@@ -824,7 +844,34 @@
                           <w:sz w:val="52"/>
                           <w:szCs w:val="70"/>
                         </w:rPr>
+                        <w:t>Model</w:t>
+                      </w:r>
+                      <w:r>
+                        <w:rPr>
+                          <w:b/>
+                          <w:color w:val="4F81BD" w:themeColor="accent1"/>
+                          <w:sz w:val="52"/>
+                          <w:szCs w:val="70"/>
+                        </w:rPr>
+                        <w:t xml:space="preserve"> </w:t>
+                      </w:r>
+                      <w:r>
+                        <w:rPr>
+                          <w:b/>
+                          <w:color w:val="4F81BD" w:themeColor="accent1"/>
+                          <w:sz w:val="52"/>
+                          <w:szCs w:val="70"/>
+                        </w:rPr>
                         <w:t>Use Case</w:t>
+                      </w:r>
+                      <w:r>
+                        <w:rPr>
+                          <w:b/>
+                          <w:color w:val="4F81BD" w:themeColor="accent1"/>
+                          <w:sz w:val="52"/>
+                          <w:szCs w:val="70"/>
+                        </w:rPr>
+                        <w:t>s</w:t>
                       </w:r>
                     </w:p>
                     <w:p>
@@ -1121,7 +1168,6 @@
           <w:p>
             <w:pPr>
               <w:pStyle w:val="TableText"/>
-              <w:jc w:val="both"/>
             </w:pPr>
             <w:r>
               <w:t>0.1</w:t>
@@ -1143,7 +1189,6 @@
           <w:p>
             <w:pPr>
               <w:pStyle w:val="TableText"/>
-              <w:jc w:val="both"/>
             </w:pPr>
             <w:r>
               <w:t>10/11/17</w:t>
@@ -1163,7 +1208,6 @@
           <w:p>
             <w:pPr>
               <w:pStyle w:val="TableText"/>
-              <w:jc w:val="both"/>
             </w:pPr>
             <w:r>
               <w:t>Jackie Barnes</w:t>
@@ -1183,21 +1227,12 @@
           <w:p>
             <w:pPr>
               <w:pStyle w:val="TableText"/>
-              <w:jc w:val="both"/>
             </w:pPr>
             <w:r>
               <w:t xml:space="preserve">Created </w:t>
             </w:r>
             <w:r>
-              <w:t xml:space="preserve">more formal document to contain all Appt </w:t>
-            </w:r>
-            <w:proofErr w:type="spellStart"/>
-            <w:r>
-              <w:t>Mgmt</w:t>
-            </w:r>
-            <w:proofErr w:type="spellEnd"/>
-            <w:r>
-              <w:t xml:space="preserve"> API Use Cases</w:t>
+              <w:t>more formal document to contain all Appt Mgmt API Use Cases</w:t>
             </w:r>
           </w:p>
         </w:tc>
@@ -1487,6 +1522,9 @@
               <w:pStyle w:val="TableText"/>
               <w:jc w:val="both"/>
             </w:pPr>
+            <w:r>
+              <w:t>0.5</w:t>
+            </w:r>
           </w:p>
         </w:tc>
         <w:tc>
@@ -1505,6 +1543,9 @@
               <w:pStyle w:val="TableText"/>
               <w:jc w:val="both"/>
             </w:pPr>
+            <w:r>
+              <w:t>17/5/18</w:t>
+            </w:r>
           </w:p>
         </w:tc>
         <w:tc>
@@ -1521,6 +1562,9 @@
               <w:pStyle w:val="TableText"/>
               <w:jc w:val="both"/>
             </w:pPr>
+            <w:r>
+              <w:t>Jackie Barnes</w:t>
+            </w:r>
           </w:p>
         </w:tc>
         <w:tc>
@@ -1537,12 +1581,16 @@
               <w:pStyle w:val="TableText"/>
               <w:jc w:val="both"/>
             </w:pPr>
+            <w:r>
+              <w:t>Minor enhancements</w:t>
+            </w:r>
           </w:p>
         </w:tc>
       </w:tr>
     </w:tbl>
     <w:p>
       <w:pPr>
+        <w:pStyle w:val="TableText"/>
         <w:jc w:val="both"/>
       </w:pPr>
     </w:p>
@@ -1710,6 +1758,12 @@
                 <w:sz w:val="20"/>
               </w:rPr>
             </w:pPr>
+            <w:r>
+              <w:rPr>
+                <w:sz w:val="20"/>
+              </w:rPr>
+              <w:t>James Cox</w:t>
+            </w:r>
           </w:p>
         </w:tc>
         <w:tc>
@@ -1731,6 +1785,12 @@
                 <w:sz w:val="20"/>
               </w:rPr>
             </w:pPr>
+            <w:r>
+              <w:rPr>
+                <w:sz w:val="20"/>
+              </w:rPr>
+              <w:t>GP Connect Lead Developer</w:t>
+            </w:r>
           </w:p>
         </w:tc>
         <w:tc>
@@ -1751,6 +1811,12 @@
                 <w:sz w:val="20"/>
               </w:rPr>
             </w:pPr>
+            <w:r>
+              <w:rPr>
+                <w:sz w:val="20"/>
+              </w:rPr>
+              <w:t>10/5/18</w:t>
+            </w:r>
           </w:p>
         </w:tc>
         <w:tc>
@@ -2535,6 +2601,62 @@
           <w:b/>
           <w:sz w:val="28"/>
         </w:rPr>
+        <w:br w:type="page"/>
+      </w:r>
+    </w:p>
+    <w:p>
+      <w:pPr>
+        <w:pStyle w:val="Heading2"/>
+      </w:pPr>
+      <w:r>
+        <w:lastRenderedPageBreak/>
+        <w:t>Introduction</w:t>
+      </w:r>
+    </w:p>
+    <w:p>
+      <w:r>
+        <w:t xml:space="preserve">This document </w:t>
+      </w:r>
+      <w:r>
+        <w:t>defines a</w:t>
+      </w:r>
+      <w:r>
+        <w:t xml:space="preserve"> </w:t>
+      </w:r>
+      <w:r>
+        <w:t xml:space="preserve">model </w:t>
+      </w:r>
+      <w:r>
+        <w:t>of how the</w:t>
+      </w:r>
+      <w:r>
+        <w:t xml:space="preserve"> individual functional APIs within the GP Connect Foundations and Appointment Management Capabilities </w:t>
+      </w:r>
+      <w:r>
+        <w:t xml:space="preserve">are used </w:t>
+      </w:r>
+      <w:r>
+        <w:t>to achieve</w:t>
+      </w:r>
+      <w:r>
+        <w:t xml:space="preserve"> the</w:t>
+      </w:r>
+      <w:r>
+        <w:t xml:space="preserve"> end-to-end process</w:t>
+      </w:r>
+      <w:r>
+        <w:t xml:space="preserve"> of booking</w:t>
+      </w:r>
+      <w:r>
+        <w:t>, amending</w:t>
+      </w:r>
+      <w:r>
+        <w:t xml:space="preserve"> or cancelling a patient appointment.</w:t>
+      </w:r>
+    </w:p>
+    <w:p/>
+    <w:p>
+      <w:r>
         <w:br w:type="page"/>
       </w:r>
     </w:p>
@@ -2726,15 +2848,7 @@
               <w:spacing w:beforeLines="60" w:before="144" w:afterLines="60" w:after="144"/>
             </w:pPr>
             <w:r>
-              <w:t xml:space="preserve">Patient calls Urgent Care 111 service and Call Centre </w:t>
-            </w:r>
-            <w:proofErr w:type="gramStart"/>
-            <w:r>
-              <w:t>Handler</w:t>
-            </w:r>
-            <w:proofErr w:type="gramEnd"/>
-            <w:r>
-              <w:t xml:space="preserve"> or </w:t>
+              <w:t xml:space="preserve">Patient calls Urgent Care 111 service and Call Centre Handler or </w:t>
             </w:r>
             <w:r>
               <w:t>Clinical Triage determines that a GP appointment should be booked for the patient</w:t>
@@ -2794,7 +2908,16 @@
               <w:spacing w:beforeLines="60" w:before="144" w:afterLines="60" w:after="144"/>
             </w:pPr>
             <w:r>
-              <w:t>GP Connect APIs target one organisation only as represented by ODS code</w:t>
+              <w:t xml:space="preserve">A single use of a </w:t>
+            </w:r>
+            <w:r>
+              <w:t>GP Connect API</w:t>
+            </w:r>
+            <w:r>
+              <w:t xml:space="preserve"> will</w:t>
+            </w:r>
+            <w:r>
+              <w:t xml:space="preserve"> target one organisation only as represented by ODS code</w:t>
             </w:r>
           </w:p>
           <w:p>
@@ -2802,15 +2925,7 @@
               <w:spacing w:beforeLines="60" w:before="144" w:afterLines="60" w:after="144"/>
             </w:pPr>
             <w:r>
-              <w:t xml:space="preserve">Participating Appointment Booking (Consumer) and Hosting (Provider) Organisations configured as necessary on </w:t>
-            </w:r>
-            <w:proofErr w:type="gramStart"/>
-            <w:r>
-              <w:t>Spine  -</w:t>
-            </w:r>
-            <w:proofErr w:type="gramEnd"/>
-            <w:r>
-              <w:t xml:space="preserve"> incl. GP-Connect enabled System endpoints configured on SDS </w:t>
+              <w:t xml:space="preserve">Participating Appointment Booking (Consumer) and Hosting (Provider) Organisations configured as necessary on Spine - incl. GP-Connect enabled System endpoints configured on SDS </w:t>
             </w:r>
           </w:p>
           <w:p>
@@ -2987,13 +3102,8 @@
               <w:t xml:space="preserve">Builds list of selected Provider Organisations (known as ‘Service Search’ in other settings) offering appointments via option </w:t>
             </w:r>
             <w:r>
-              <w:t>(</w:t>
-            </w:r>
-            <w:proofErr w:type="spellStart"/>
-            <w:r>
-              <w:t>i</w:t>
-            </w:r>
-            <w:proofErr w:type="spellEnd"/>
+              <w:t>(i</w:t>
+            </w:r>
             <w:r>
               <w:t xml:space="preserve">), </w:t>
             </w:r>
@@ -3010,24 +3120,17 @@
               <w:t>)</w:t>
             </w:r>
             <w:r>
-              <w:t xml:space="preserve"> and displays to </w:t>
-            </w:r>
-            <w:proofErr w:type="gramStart"/>
-            <w:r>
-              <w:t>user</w:t>
+              <w:t xml:space="preserve"> and displays to user</w:t>
             </w:r>
             <w:r>
               <w:t xml:space="preserve">  </w:t>
             </w:r>
-            <w:proofErr w:type="spellStart"/>
             <w:r>
               <w:rPr>
                 <w:color w:val="FF0000"/>
               </w:rPr>
               <w:t>nb</w:t>
             </w:r>
-            <w:proofErr w:type="spellEnd"/>
-            <w:proofErr w:type="gramEnd"/>
             <w:r>
               <w:t xml:space="preserve"> </w:t>
             </w:r>
@@ -3156,14 +3259,12 @@
             <w:r>
               <w:t xml:space="preserve">including new element </w:t>
             </w:r>
-            <w:proofErr w:type="spellStart"/>
             <w:r>
               <w:rPr>
                 <w:b/>
               </w:rPr>
               <w:t>preferredBranchSurgery</w:t>
             </w:r>
-            <w:proofErr w:type="spellEnd"/>
             <w:r>
               <w:t xml:space="preserve"> populated with ODS Site Code</w:t>
             </w:r>
@@ -3200,13 +3301,8 @@
               <w:spacing w:before="120" w:after="120"/>
               <w:ind w:left="720"/>
             </w:pPr>
-            <w:proofErr w:type="spellStart"/>
-            <w:r>
-              <w:t>Eg</w:t>
-            </w:r>
-            <w:proofErr w:type="spellEnd"/>
-            <w:r>
-              <w:t xml:space="preserve"> Urgent Care consumer system</w:t>
+            <w:r>
+              <w:t>Eg Urgent Care consumer system</w:t>
             </w:r>
             <w:r>
               <w:t xml:space="preserve"> </w:t>
@@ -3503,15 +3599,7 @@
               <w:t xml:space="preserve"> </w:t>
             </w:r>
             <w:r>
-              <w:t xml:space="preserve">filters = </w:t>
-            </w:r>
-            <w:proofErr w:type="spellStart"/>
-            <w:r>
-              <w:t>eg</w:t>
-            </w:r>
-            <w:proofErr w:type="spellEnd"/>
-            <w:r>
-              <w:t xml:space="preserve"> UC Disposition Code, Service Id</w:t>
+              <w:t>filters = eg UC Disposition Code, Service Id</w:t>
             </w:r>
           </w:p>
           <w:p>
@@ -3701,23 +3789,7 @@
               <w:t xml:space="preserve"> record found</w:t>
             </w:r>
             <w:r>
-              <w:t xml:space="preserve"> - </w:t>
-            </w:r>
-            <w:proofErr w:type="spellStart"/>
-            <w:r>
-              <w:t>ie</w:t>
-            </w:r>
-            <w:proofErr w:type="spellEnd"/>
-            <w:r>
-              <w:t xml:space="preserve"> patient living and current ‘registration’ – </w:t>
-            </w:r>
-            <w:proofErr w:type="spellStart"/>
-            <w:r>
-              <w:t>eg</w:t>
-            </w:r>
-            <w:proofErr w:type="spellEnd"/>
-            <w:r>
-              <w:t xml:space="preserve"> GMS or temporary:   Provider system returns the populated Patient resource </w:t>
+              <w:t xml:space="preserve"> - ie patient living and current ‘registration’ – eg GMS or temporary:   Provider system returns the populated Patient resource </w:t>
             </w:r>
           </w:p>
           <w:p>
@@ -4220,15 +4292,7 @@
               <w:t xml:space="preserve"> </w:t>
             </w:r>
             <w:r>
-              <w:t xml:space="preserve">but </w:t>
-            </w:r>
-            <w:proofErr w:type="spellStart"/>
-            <w:r>
-              <w:t>registrationDetails</w:t>
-            </w:r>
-            <w:proofErr w:type="spellEnd"/>
-            <w:r>
-              <w:t xml:space="preserve"> shall not be populated </w:t>
+              <w:t xml:space="preserve">but registrationDetails shall not be populated </w:t>
             </w:r>
           </w:p>
           <w:p>
@@ -4279,59 +4343,19 @@
               <w:t xml:space="preserve"> system</w:t>
             </w:r>
             <w:r>
-              <w:t xml:space="preserve"> performs PDS </w:t>
-            </w:r>
-            <w:proofErr w:type="gramStart"/>
-            <w:r>
-              <w:t>trace</w:t>
-            </w:r>
-            <w:r>
-              <w:t>, and</w:t>
-            </w:r>
-            <w:proofErr w:type="gramEnd"/>
-            <w:r>
-              <w:t xml:space="preserve"> creates/reactivates patient record; </w:t>
+              <w:t xml:space="preserve"> performs PDS trace</w:t>
+            </w:r>
+            <w:r>
+              <w:t xml:space="preserve">, and creates/reactivates patient record; </w:t>
             </w:r>
             <w:r>
               <w:t>returns populated Patient resource</w:t>
             </w:r>
             <w:r>
-              <w:t xml:space="preserve">, containing details of the new temporary-registered or re-activated patient with </w:t>
-            </w:r>
-            <w:proofErr w:type="spellStart"/>
-            <w:r>
-              <w:t>registrationType</w:t>
-            </w:r>
-            <w:proofErr w:type="spellEnd"/>
-            <w:r>
-              <w:t>=</w:t>
-            </w:r>
-            <w:r>
-              <w:t xml:space="preserve"> a value from the </w:t>
-            </w:r>
-            <w:proofErr w:type="spellStart"/>
-            <w:r>
-              <w:t>valueset</w:t>
-            </w:r>
-            <w:proofErr w:type="spellEnd"/>
-            <w:r>
-              <w:t xml:space="preserve"> which matches the registration type used within the provider system. If an appropriate registration type is not available within the </w:t>
-            </w:r>
-            <w:proofErr w:type="spellStart"/>
-            <w:r>
-              <w:t>valueset</w:t>
-            </w:r>
-            <w:proofErr w:type="spellEnd"/>
-            <w:r>
-              <w:t xml:space="preserve"> then the Other type should be use and more detail around the specific type of registration can be added using the “text” element of the </w:t>
-            </w:r>
-            <w:proofErr w:type="spellStart"/>
-            <w:r>
-              <w:t>CodeableConcept</w:t>
-            </w:r>
-            <w:proofErr w:type="spellEnd"/>
-            <w:r>
-              <w:t>.</w:t>
+              <w:t>, containing details of the new temporary-registered or re-activated patient with registrationType=</w:t>
+            </w:r>
+            <w:r>
+              <w:t xml:space="preserve"> a value from the valueset which matches the registration type used within the provider system. If an appropriate registration type is not available within the valueset then the Other type should be use and more detail around the specific type of registration can be added using the “text” element of the CodeableConcept.</w:t>
             </w:r>
           </w:p>
         </w:tc>
@@ -4436,6 +4460,7 @@
         <w:br w:type="page"/>
       </w:r>
     </w:p>
+    <w:bookmarkStart w:id="4" w:name="_GoBack"/>
     <w:p>
       <w:pPr>
         <w:jc w:val="center"/>
@@ -4464,12 +4489,13 @@
             <v:path o:extrusionok="f" gradientshapeok="t" o:connecttype="rect"/>
             <o:lock v:ext="edit" aspectratio="t"/>
           </v:shapetype>
-          <v:shape id="_x0000_i1025" type="#_x0000_t75" style="width:491pt;height:703.9pt" o:ole="">
+          <v:shape id="_x0000_i1063" type="#_x0000_t75" style="width:491.25pt;height:703.5pt" o:ole="">
             <v:imagedata r:id="rId19" o:title=""/>
           </v:shape>
-          <o:OLEObject Type="Embed" ProgID="Visio.Drawing.15" ShapeID="_x0000_i1025" DrawAspect="Content" ObjectID="_1587389614" r:id="rId20"/>
+          <o:OLEObject Type="Embed" ProgID="Visio.Drawing.15" ShapeID="_x0000_i1063" DrawAspect="Content" ObjectID="_1588081371" r:id="rId20"/>
         </w:object>
       </w:r>
+      <w:bookmarkEnd w:id="4"/>
     </w:p>
     <w:tbl>
       <w:tblPr>
@@ -4704,7 +4730,16 @@
               <w:spacing w:beforeLines="60" w:before="144" w:afterLines="60" w:after="144"/>
             </w:pPr>
             <w:r>
-              <w:t>GP Connect APIs target one organisation only as represented by ODS code</w:t>
+              <w:t xml:space="preserve">A single use of a </w:t>
+            </w:r>
+            <w:r>
+              <w:t>GP Connect API</w:t>
+            </w:r>
+            <w:r>
+              <w:t xml:space="preserve"> will</w:t>
+            </w:r>
+            <w:r>
+              <w:t xml:space="preserve"> target one organisation only as represented by ODS code</w:t>
             </w:r>
           </w:p>
           <w:p>
@@ -4712,15 +4747,7 @@
               <w:spacing w:beforeLines="60" w:before="144" w:afterLines="60" w:after="144"/>
             </w:pPr>
             <w:r>
-              <w:t xml:space="preserve">Participating Appointment Booking (Consumer) and Hosting (Provider) Organisations configured as necessary on </w:t>
-            </w:r>
-            <w:proofErr w:type="gramStart"/>
-            <w:r>
-              <w:t>Spine  -</w:t>
-            </w:r>
-            <w:proofErr w:type="gramEnd"/>
-            <w:r>
-              <w:t xml:space="preserve"> incl. GP-Connect enabled System endpoints configured on SDS </w:t>
+              <w:t xml:space="preserve">Participating Appointment Booking (Consumer) and Hosting (Provider) Organisations configured as necessary on Spine - incl. GP-Connect enabled System endpoints configured on SDS </w:t>
             </w:r>
           </w:p>
           <w:p>
@@ -5295,14 +5322,12 @@
       </w:pPr>
       <w:r>
         <w:object w:dxaOrig="6970" w:dyaOrig="11170" w14:anchorId="71E9A19E">
-          <v:shape id="_x0000_i1028" type="#_x0000_t75" style="width:483.3pt;height:708.5pt" o:ole="">
+          <v:shape id="_x0000_i1060" type="#_x0000_t75" style="width:483pt;height:708.75pt" o:ole="">
             <v:imagedata r:id="rId21" o:title=""/>
           </v:shape>
-          <o:OLEObject Type="Embed" ProgID="Visio.Drawing.15" ShapeID="_x0000_i1028" DrawAspect="Content" ObjectID="_1587389615" r:id="rId22"/>
+          <o:OLEObject Type="Embed" ProgID="Visio.Drawing.15" ShapeID="_x0000_i1060" DrawAspect="Content" ObjectID="_1588081372" r:id="rId22"/>
         </w:object>
       </w:r>
-      <w:bookmarkStart w:id="4" w:name="_GoBack"/>
-      <w:bookmarkEnd w:id="4"/>
     </w:p>
     <w:sectPr>
       <w:pgSz w:w="11906" w:h="16838"/>
@@ -5582,7 +5607,7 @@
       <w:sdtEndPr/>
       <w:sdtContent>
         <w:r>
-          <w:t>0.4</w:t>
+          <w:t>0.5</w:t>
         </w:r>
       </w:sdtContent>
     </w:sdt>
@@ -5600,7 +5625,7 @@
       <w:sdtEndPr/>
       <w:sdtContent>
         <w:r>
-          <w:t>Work in Progress</w:t>
+          <w:t>Published</w:t>
         </w:r>
       </w:sdtContent>
     </w:sdt>
@@ -5613,7 +5638,7 @@
         <w:tag w:val=""/>
         <w:id w:val="-1552527468"/>
         <w:dataBinding w:prefixMappings="xmlns:ns0='http://schemas.microsoft.com/office/2006/coverPageProps' " w:xpath="/ns0:CoverPageProperties[1]/ns0:PublishDate[1]" w:storeItemID="{55AF091B-3C7A-41E3-B477-F2FDAA23CFDA}"/>
-        <w:date w:fullDate="2018-05-09T00:00:00Z">
+        <w:date w:fullDate="2018-05-17T00:00:00Z">
           <w:dateFormat w:val="dd/MM/yyyy"/>
           <w:lid w:val="en-GB"/>
           <w:storeMappedDataAs w:val="dateTime"/>
@@ -5623,7 +5648,7 @@
       <w:sdtEndPr/>
       <w:sdtContent>
         <w:r>
-          <w:t>09/05/2018</w:t>
+          <w:t>17/05/2018</w:t>
         </w:r>
       </w:sdtContent>
     </w:sdt>
@@ -9511,7 +9536,7 @@
     <w:charset w:val="00"/>
     <w:family w:val="roman"/>
     <w:pitch w:val="variable"/>
-    <w:sig w:usb0="E0002EFF" w:usb1="C000785B" w:usb2="00000009" w:usb3="00000000" w:csb0="000001FF" w:csb1="00000000"/>
+    <w:sig w:usb0="E0002AFF" w:usb1="C0007843" w:usb2="00000009" w:usb3="00000000" w:csb0="000001FF" w:csb1="00000000"/>
   </w:font>
   <w:font w:name="Symbol">
     <w:panose1 w:val="05050102010706020507"/>
@@ -9539,14 +9564,14 @@
     <w:charset w:val="00"/>
     <w:family w:val="swiss"/>
     <w:pitch w:val="variable"/>
-    <w:sig w:usb0="E0002AFF" w:usb1="C000247B" w:usb2="00000009" w:usb3="00000000" w:csb0="000001FF" w:csb1="00000000"/>
+    <w:sig w:usb0="E0002AFF" w:usb1="4000ACFF" w:usb2="00000001" w:usb3="00000000" w:csb0="000001FF" w:csb1="00000000"/>
   </w:font>
   <w:font w:name="Arial">
     <w:panose1 w:val="020B0604020202020204"/>
     <w:charset w:val="00"/>
     <w:family w:val="swiss"/>
     <w:pitch w:val="variable"/>
-    <w:sig w:usb0="E0002EFF" w:usb1="C0007843" w:usb2="00000009" w:usb3="00000000" w:csb0="000001FF" w:csb1="00000000"/>
+    <w:sig w:usb0="E0002AFF" w:usb1="C0007843" w:usb2="00000009" w:usb3="00000000" w:csb0="000001FF" w:csb1="00000000"/>
   </w:font>
   <w:font w:name="MS Mincho">
     <w:altName w:val="ＭＳ 明朝"/>
@@ -9561,30 +9586,29 @@
     <w:panose1 w:val="02010600030101010101"/>
     <w:charset w:val="86"/>
     <w:family w:val="auto"/>
-    <w:notTrueType/>
     <w:pitch w:val="variable"/>
-    <w:sig w:usb0="00000001" w:usb1="080E0000" w:usb2="00000010" w:usb3="00000000" w:csb0="00040000" w:csb1="00000000"/>
+    <w:sig w:usb0="00000003" w:usb1="288F0000" w:usb2="00000016" w:usb3="00000000" w:csb0="00040001" w:csb1="00000000"/>
   </w:font>
   <w:font w:name="Segoe UI">
     <w:panose1 w:val="020B0502040204020203"/>
     <w:charset w:val="00"/>
     <w:family w:val="swiss"/>
     <w:pitch w:val="variable"/>
-    <w:sig w:usb0="E10022FF" w:usb1="C000E47F" w:usb2="00000029" w:usb3="00000000" w:csb0="000001DF" w:csb1="00000000"/>
+    <w:sig w:usb0="E4002EFF" w:usb1="C000E47F" w:usb2="00000009" w:usb3="00000000" w:csb0="000001FF" w:csb1="00000000"/>
   </w:font>
   <w:font w:name="Cambria">
     <w:panose1 w:val="02040503050406030204"/>
     <w:charset w:val="00"/>
     <w:family w:val="roman"/>
     <w:pitch w:val="variable"/>
-    <w:sig w:usb0="E00002FF" w:usb1="400004FF" w:usb2="00000000" w:usb3="00000000" w:csb0="0000019F" w:csb1="00000000"/>
+    <w:sig w:usb0="A00002EF" w:usb1="4000004B" w:usb2="00000000" w:usb3="00000000" w:csb0="0000019F" w:csb1="00000000"/>
   </w:font>
   <w:font w:name="Calibri Light">
     <w:panose1 w:val="020F0302020204030204"/>
     <w:charset w:val="00"/>
     <w:family w:val="swiss"/>
     <w:pitch w:val="variable"/>
-    <w:sig w:usb0="E0002AFF" w:usb1="C000247B" w:usb2="00000009" w:usb3="00000000" w:csb0="000001FF" w:csb1="00000000"/>
+    <w:sig w:usb0="A0002AEF" w:usb1="4000207B" w:usb2="00000000" w:usb3="00000000" w:csb0="000001FF" w:csb1="00000000"/>
   </w:font>
 </w:fonts>
 </file>
@@ -9606,6 +9630,7 @@
   <w:rsids>
     <w:rsidRoot w:val="00613227"/>
     <w:rsid w:val="00613227"/>
+    <w:rsid w:val="006D53F9"/>
     <w:rsid w:val="00D36CE4"/>
   </w:rsids>
   <m:mathPr>
@@ -10373,7 +10398,7 @@
 
 <file path=customXml/item1.xml><?xml version="1.0" encoding="utf-8"?>
 <CoverPageProperties xmlns="http://schemas.microsoft.com/office/2006/coverPageProps">
-  <PublishDate>2018-05-09T00:00:00</PublishDate>
+  <PublishDate>2018-05-17T00:00:00</PublishDate>
   <Abstract/>
   <CompanyAddress/>
   <CompanyPhone/>
@@ -10701,102 +10726,6 @@
 
 <file path=customXml/item3.xml><?xml version="1.0" encoding="utf-8"?>
 <?mso-contentType ?>
-<p:Policy xmlns:p="office.server.policy" id="" local="true">
-  <p:Name>NHSD Portfolio Document (8 years)</p:Name>
-  <p:Description/>
-  <p:Statement>This document implements 8 years retention from Authored Date</p:Statement>
-  <p:PolicyItems>
-    <p:PolicyItem featureId="Microsoft.Office.RecordsManagement.PolicyFeatures.Expiration" staticId="0x010100CE61D9DC7AFC6844B595FD0A55B75DF7|-2054357789" UniqueId="c9a81329-e124-4cbc-9b7a-8099d020f266">
-      <p:Name>Retention</p:Name>
-      <p:Description>Automatic scheduling of content for processing, and performing a retention action on content that has reached its due date.</p:Description>
-      <p:CustomData>
-        <Schedules nextStageId="3">
-          <Schedule type="Default">
-            <stages>
-              <data stageId="1">
-                <formula id="Microsoft.Office.RecordsManagement.PolicyFeatures.Expiration.Formula.BuiltIn">
-                  <number>8</number>
-                  <property>AuthoredDate</property>
-                  <propertyId>78342c6d-8801-441d-a333-a9f070617aff</propertyId>
-                  <period>years</period>
-                </formula>
-                <action type="action" id="Microsoft.Office.RecordsManagement.PolicyFeatures.Expiration.Action.Skip"/>
-              </data>
-              <data stageId="2">
-                <formula id="Microsoft.Office.RecordsManagement.PolicyFeatures.Expiration.Formula.BuiltIn">
-                  <number>22</number>
-                  <property>AuthoredDate</property>
-                  <propertyId>78342c6d-8801-441d-a333-a9f070617aff</propertyId>
-                  <period>years</period>
-                </formula>
-                <action type="action" id="Microsoft.Office.RecordsManagement.PolicyFeatures.Expiration.Action.MoveToRecycleBin"/>
-              </data>
-            </stages>
-          </Schedule>
-        </Schedules>
-      </p:CustomData>
-    </p:PolicyItem>
-  </p:PolicyItems>
-</p:Policy>
-</file>
-
-<file path=customXml/item4.xml><?xml version="1.0" encoding="utf-8"?>
-<p:properties xmlns:p="http://schemas.microsoft.com/office/2006/metadata/properties" xmlns:xsi="http://www.w3.org/2001/XMLSchema-instance" xmlns:pc="http://schemas.microsoft.com/office/infopath/2007/PartnerControls">
-  <documentManagement>
-    <UserField1 xmlns="http://schemas.microsoft.com/sharepoint/v3" xsi:nil="true"/>
-    <_dlc_DocId xmlns="35a352f6-bb32-4738-bdb1-5d89d34e1d5b">NHSD-1000041-878486224-654</_dlc_DocId>
-    <_dlc_DocIdUrl xmlns="35a352f6-bb32-4738-bdb1-5d89d34e1d5b">
-      <Url>https://hscic365.sharepoint.com/sites/gpsoc/GPC/_layouts/15/DocIdRedir.aspx?ID=NHSD-1000041-878486224-654</Url>
-      <Description>NHSD-1000041-878486224-654</Description>
-    </_dlc_DocIdUrl>
-    <InformationAudience xmlns="5668c8bc-6c30-45e9-80ca-5109d4270dfd">NHS Digital</InformationAudience>
-    <SecurityClassification xmlns="5668c8bc-6c30-45e9-80ca-5109d4270dfd">Official</SecurityClassification>
-    <InformationVersion xmlns="5668c8bc-6c30-45e9-80ca-5109d4270dfd" xsi:nil="true"/>
-    <Summary xmlns="5668c8bc-6c30-45e9-80ca-5109d4270dfd" xsi:nil="true"/>
-    <ApprovalDate xmlns="5668c8bc-6c30-45e9-80ca-5109d4270dfd">2018-04-11T13:58:32+00:00</ApprovalDate>
-    <ApproverName xmlns="5668c8bc-6c30-45e9-80ca-5109d4270dfd" xsi:nil="true"/>
-    <i8502cb9d1b74c4f9e1ea45824336350 xmlns="5668c8bc-6c30-45e9-80ca-5109d4270dfd">
-      <Terms xmlns="http://schemas.microsoft.com/office/infopath/2007/PartnerControls"/>
-    </i8502cb9d1b74c4f9e1ea45824336350>
-    <SecurityDescriptor xmlns="5668c8bc-6c30-45e9-80ca-5109d4270dfd" xsi:nil="true"/>
-    <InformationSource xmlns="5668c8bc-6c30-45e9-80ca-5109d4270dfd" xsi:nil="true"/>
-    <InformationStatus xmlns="5668c8bc-6c30-45e9-80ca-5109d4270dfd">Draft</InformationStatus>
-    <AuthoredDate xmlns="5668c8bc-6c30-45e9-80ca-5109d4270dfd">2018-04-11T13:58:32+00:00</AuthoredDate>
-    <TaxCatchAll xmlns="5668c8bc-6c30-45e9-80ca-5109d4270dfd">
-      <Value>25</Value>
-    </TaxCatchAll>
-    <AuthorName xmlns="5668c8bc-6c30-45e9-80ca-5109d4270dfd">
-      <UserInfo>
-        <DisplayName/>
-        <AccountId xsi:nil="true"/>
-        <AccountType/>
-      </UserInfo>
-    </AuthorName>
-    <e076e489fa624670a6d5030aa6510568 xmlns="5668c8bc-6c30-45e9-80ca-5109d4270dfd">
-      <Terms xmlns="http://schemas.microsoft.com/office/infopath/2007/PartnerControls">
-        <TermInfo xmlns="http://schemas.microsoft.com/office/infopath/2007/PartnerControls">
-          <TermName xmlns="http://schemas.microsoft.com/office/infopath/2007/PartnerControls">Document</TermName>
-          <TermId xmlns="http://schemas.microsoft.com/office/infopath/2007/PartnerControls">6113f30c-7b54-4978-b917-a373efb61b62</TermId>
-        </TermInfo>
-      </Terms>
-    </e076e489fa624670a6d5030aa6510568>
-    <_dlc_ExpireDateSaved xmlns="http://schemas.microsoft.com/sharepoint/v3" xsi:nil="true"/>
-    <_dlc_ExpireDate xmlns="http://schemas.microsoft.com/sharepoint/v3">2026-04-11T13:58:32+00:00</_dlc_ExpireDate>
-  </documentManagement>
-</p:properties>
-</file>
-
-<file path=customXml/item5.xml><?xml version="1.0" encoding="utf-8"?>
-<?mso-contentType ?>
-<FormTemplates xmlns="http://schemas.microsoft.com/sharepoint/v3/contenttype/forms">
-  <Display>DocumentLibraryForm</Display>
-  <Edit>DocumentLibraryForm</Edit>
-  <New>DocumentLibraryForm</New>
-</FormTemplates>
-</file>
-
-<file path=customXml/item6.xml><?xml version="1.0" encoding="utf-8"?>
-<?mso-contentType ?>
 <spe:Receivers xmlns:spe="http://schemas.microsoft.com/sharepoint/events">
   <Receiver>
     <Name>Microsoft.Office.RecordsManagement.PolicyFeatures.ExpirationEventReceiver</Name>
@@ -10900,6 +10829,102 @@
 </spe:Receivers>
 </file>
 
+<file path=customXml/item4.xml><?xml version="1.0" encoding="utf-8"?>
+<?mso-contentType ?>
+<FormTemplates xmlns="http://schemas.microsoft.com/sharepoint/v3/contenttype/forms">
+  <Display>DocumentLibraryForm</Display>
+  <Edit>DocumentLibraryForm</Edit>
+  <New>DocumentLibraryForm</New>
+</FormTemplates>
+</file>
+
+<file path=customXml/item5.xml><?xml version="1.0" encoding="utf-8"?>
+<p:properties xmlns:p="http://schemas.microsoft.com/office/2006/metadata/properties" xmlns:xsi="http://www.w3.org/2001/XMLSchema-instance" xmlns:pc="http://schemas.microsoft.com/office/infopath/2007/PartnerControls">
+  <documentManagement>
+    <UserField1 xmlns="http://schemas.microsoft.com/sharepoint/v3" xsi:nil="true"/>
+    <_dlc_DocId xmlns="35a352f6-bb32-4738-bdb1-5d89d34e1d5b">NHSD-1000041-878486224-654</_dlc_DocId>
+    <_dlc_DocIdUrl xmlns="35a352f6-bb32-4738-bdb1-5d89d34e1d5b">
+      <Url>https://hscic365.sharepoint.com/sites/gpsoc/GPC/_layouts/15/DocIdRedir.aspx?ID=NHSD-1000041-878486224-654</Url>
+      <Description>NHSD-1000041-878486224-654</Description>
+    </_dlc_DocIdUrl>
+    <InformationAudience xmlns="5668c8bc-6c30-45e9-80ca-5109d4270dfd">NHS Digital</InformationAudience>
+    <SecurityClassification xmlns="5668c8bc-6c30-45e9-80ca-5109d4270dfd">Official</SecurityClassification>
+    <InformationVersion xmlns="5668c8bc-6c30-45e9-80ca-5109d4270dfd" xsi:nil="true"/>
+    <Summary xmlns="5668c8bc-6c30-45e9-80ca-5109d4270dfd" xsi:nil="true"/>
+    <ApprovalDate xmlns="5668c8bc-6c30-45e9-80ca-5109d4270dfd">2018-04-11T13:58:32+00:00</ApprovalDate>
+    <ApproverName xmlns="5668c8bc-6c30-45e9-80ca-5109d4270dfd" xsi:nil="true"/>
+    <i8502cb9d1b74c4f9e1ea45824336350 xmlns="5668c8bc-6c30-45e9-80ca-5109d4270dfd">
+      <Terms xmlns="http://schemas.microsoft.com/office/infopath/2007/PartnerControls"/>
+    </i8502cb9d1b74c4f9e1ea45824336350>
+    <SecurityDescriptor xmlns="5668c8bc-6c30-45e9-80ca-5109d4270dfd" xsi:nil="true"/>
+    <InformationSource xmlns="5668c8bc-6c30-45e9-80ca-5109d4270dfd" xsi:nil="true"/>
+    <InformationStatus xmlns="5668c8bc-6c30-45e9-80ca-5109d4270dfd">Draft</InformationStatus>
+    <AuthoredDate xmlns="5668c8bc-6c30-45e9-80ca-5109d4270dfd">2018-04-11T13:58:32+00:00</AuthoredDate>
+    <TaxCatchAll xmlns="5668c8bc-6c30-45e9-80ca-5109d4270dfd">
+      <Value>25</Value>
+    </TaxCatchAll>
+    <AuthorName xmlns="5668c8bc-6c30-45e9-80ca-5109d4270dfd">
+      <UserInfo>
+        <DisplayName/>
+        <AccountId xsi:nil="true"/>
+        <AccountType/>
+      </UserInfo>
+    </AuthorName>
+    <e076e489fa624670a6d5030aa6510568 xmlns="5668c8bc-6c30-45e9-80ca-5109d4270dfd">
+      <Terms xmlns="http://schemas.microsoft.com/office/infopath/2007/PartnerControls">
+        <TermInfo xmlns="http://schemas.microsoft.com/office/infopath/2007/PartnerControls">
+          <TermName xmlns="http://schemas.microsoft.com/office/infopath/2007/PartnerControls">Document</TermName>
+          <TermId xmlns="http://schemas.microsoft.com/office/infopath/2007/PartnerControls">6113f30c-7b54-4978-b917-a373efb61b62</TermId>
+        </TermInfo>
+      </Terms>
+    </e076e489fa624670a6d5030aa6510568>
+    <_dlc_ExpireDateSaved xmlns="http://schemas.microsoft.com/sharepoint/v3" xsi:nil="true"/>
+    <_dlc_ExpireDate xmlns="http://schemas.microsoft.com/sharepoint/v3">2026-04-11T13:58:32+00:00</_dlc_ExpireDate>
+  </documentManagement>
+</p:properties>
+</file>
+
+<file path=customXml/item6.xml><?xml version="1.0" encoding="utf-8"?>
+<?mso-contentType ?>
+<p:Policy xmlns:p="office.server.policy" id="" local="true">
+  <p:Name>NHSD Portfolio Document (8 years)</p:Name>
+  <p:Description/>
+  <p:Statement>This document implements 8 years retention from Authored Date</p:Statement>
+  <p:PolicyItems>
+    <p:PolicyItem featureId="Microsoft.Office.RecordsManagement.PolicyFeatures.Expiration" staticId="0x010100CE61D9DC7AFC6844B595FD0A55B75DF7|-2054357789" UniqueId="c9a81329-e124-4cbc-9b7a-8099d020f266">
+      <p:Name>Retention</p:Name>
+      <p:Description>Automatic scheduling of content for processing, and performing a retention action on content that has reached its due date.</p:Description>
+      <p:CustomData>
+        <Schedules nextStageId="3">
+          <Schedule type="Default">
+            <stages>
+              <data stageId="1">
+                <formula id="Microsoft.Office.RecordsManagement.PolicyFeatures.Expiration.Formula.BuiltIn">
+                  <number>8</number>
+                  <property>AuthoredDate</property>
+                  <propertyId>78342c6d-8801-441d-a333-a9f070617aff</propertyId>
+                  <period>years</period>
+                </formula>
+                <action type="action" id="Microsoft.Office.RecordsManagement.PolicyFeatures.Expiration.Action.Skip"/>
+              </data>
+              <data stageId="2">
+                <formula id="Microsoft.Office.RecordsManagement.PolicyFeatures.Expiration.Formula.BuiltIn">
+                  <number>22</number>
+                  <property>AuthoredDate</property>
+                  <propertyId>78342c6d-8801-441d-a333-a9f070617aff</propertyId>
+                  <period>years</period>
+                </formula>
+                <action type="action" id="Microsoft.Office.RecordsManagement.PolicyFeatures.Expiration.Action.MoveToRecycleBin"/>
+              </data>
+            </stages>
+          </Schedule>
+        </Schedules>
+      </p:CustomData>
+    </p:PolicyItem>
+  </p:PolicyItems>
+</p:Policy>
+</file>
+
 <file path=customXml/item7.xml><?xml version="1.0" encoding="utf-8"?>
 <?mso-contentType ?>
 <SharedContentType xmlns="Microsoft.SharePoint.Taxonomy.ContentTypeSync" SourceId="bb72b7f4-c981-47a4-a26e-043e4b78ebf3" ContentTypeId="0x010100CE61D9DC7AFC6844B595FD0A55B75DF7" PreviousValue="false"/>
@@ -10938,32 +10963,14 @@
 </file>
 
 <file path=customXml/itemProps3.xml><?xml version="1.0" encoding="utf-8"?>
-<ds:datastoreItem xmlns:ds="http://schemas.openxmlformats.org/officeDocument/2006/customXml" ds:itemID="{0EFD9E93-D4EB-471A-A3D7-3B472874D856}">
+<ds:datastoreItem xmlns:ds="http://schemas.openxmlformats.org/officeDocument/2006/customXml" ds:itemID="{10AB3334-6823-45A8-9F39-44F93FFD9C76}">
   <ds:schemaRefs>
-    <ds:schemaRef ds:uri="office.server.policy"/>
+    <ds:schemaRef ds:uri="http://schemas.microsoft.com/sharepoint/events"/>
   </ds:schemaRefs>
 </ds:datastoreItem>
 </file>
 
 <file path=customXml/itemProps4.xml><?xml version="1.0" encoding="utf-8"?>
-<ds:datastoreItem xmlns:ds="http://schemas.openxmlformats.org/officeDocument/2006/customXml" ds:itemID="{60248A34-DB3E-4DC2-80D4-604237C9684A}">
-  <ds:schemaRefs>
-    <ds:schemaRef ds:uri="http://purl.org/dc/terms/"/>
-    <ds:schemaRef ds:uri="http://schemas.microsoft.com/office/2006/documentManagement/types"/>
-    <ds:schemaRef ds:uri="5668c8bc-6c30-45e9-80ca-5109d4270dfd"/>
-    <ds:schemaRef ds:uri="http://schemas.microsoft.com/office/2006/metadata/properties"/>
-    <ds:schemaRef ds:uri="http://purl.org/dc/dcmitype/"/>
-    <ds:schemaRef ds:uri="http://schemas.openxmlformats.org/package/2006/metadata/core-properties"/>
-    <ds:schemaRef ds:uri="http://schemas.microsoft.com/sharepoint/v3"/>
-    <ds:schemaRef ds:uri="http://www.w3.org/XML/1998/namespace"/>
-    <ds:schemaRef ds:uri="http://purl.org/dc/elements/1.1/"/>
-    <ds:schemaRef ds:uri="http://schemas.microsoft.com/office/infopath/2007/PartnerControls"/>
-    <ds:schemaRef ds:uri="35a352f6-bb32-4738-bdb1-5d89d34e1d5b"/>
-  </ds:schemaRefs>
-</ds:datastoreItem>
-</file>
-
-<file path=customXml/itemProps5.xml><?xml version="1.0" encoding="utf-8"?>
 <ds:datastoreItem xmlns:ds="http://schemas.openxmlformats.org/officeDocument/2006/customXml" ds:itemID="{5C991FB0-DA35-4A80-95E3-565589695ED2}">
   <ds:schemaRefs>
     <ds:schemaRef ds:uri="http://schemas.microsoft.com/sharepoint/v3/contenttype/forms"/>
@@ -10971,10 +10978,22 @@
 </ds:datastoreItem>
 </file>
 
+<file path=customXml/itemProps5.xml><?xml version="1.0" encoding="utf-8"?>
+<ds:datastoreItem xmlns:ds="http://schemas.openxmlformats.org/officeDocument/2006/customXml" ds:itemID="{60248A34-DB3E-4DC2-80D4-604237C9684A}">
+  <ds:schemaRefs>
+    <ds:schemaRef ds:uri="http://schemas.microsoft.com/office/2006/metadata/properties"/>
+    <ds:schemaRef ds:uri="http://schemas.microsoft.com/office/infopath/2007/PartnerControls"/>
+    <ds:schemaRef ds:uri="http://schemas.microsoft.com/sharepoint/v3"/>
+    <ds:schemaRef ds:uri="35a352f6-bb32-4738-bdb1-5d89d34e1d5b"/>
+    <ds:schemaRef ds:uri="5668c8bc-6c30-45e9-80ca-5109d4270dfd"/>
+  </ds:schemaRefs>
+</ds:datastoreItem>
+</file>
+
 <file path=customXml/itemProps6.xml><?xml version="1.0" encoding="utf-8"?>
-<ds:datastoreItem xmlns:ds="http://schemas.openxmlformats.org/officeDocument/2006/customXml" ds:itemID="{10AB3334-6823-45A8-9F39-44F93FFD9C76}">
+<ds:datastoreItem xmlns:ds="http://schemas.openxmlformats.org/officeDocument/2006/customXml" ds:itemID="{0EFD9E93-D4EB-471A-A3D7-3B472874D856}">
   <ds:schemaRefs>
-    <ds:schemaRef ds:uri="http://schemas.microsoft.com/sharepoint/events"/>
+    <ds:schemaRef ds:uri="office.server.policy"/>
   </ds:schemaRefs>
 </ds:datastoreItem>
 </file>
@@ -10988,7 +11007,7 @@
 </file>
 
 <file path=customXml/itemProps8.xml><?xml version="1.0" encoding="utf-8"?>
-<ds:datastoreItem xmlns:ds="http://schemas.openxmlformats.org/officeDocument/2006/customXml" ds:itemID="{602FCB3E-5189-4754-AF77-E750E66FCA2B}">
+<ds:datastoreItem xmlns:ds="http://schemas.openxmlformats.org/officeDocument/2006/customXml" ds:itemID="{9D512A73-3E19-4B57-9018-3307345ACC92}">
   <ds:schemaRefs>
     <ds:schemaRef ds:uri="http://schemas.openxmlformats.org/officeDocument/2006/bibliography"/>
   </ds:schemaRefs>

</xml_diff>